<commit_message>
Deploy preview for PR 110 🛫
</commit_message>
<xml_diff>
--- a/pr-preview/pr-110/UCD-SeRG-Lab-Manual-tracked-changes.docx
+++ b/pr-preview/pr-110/UCD-SeRG-Lab-Manual-tracked-changes.docx
@@ -62903,7 +62903,7 @@
       </w:ins>
       <w:ins w:id="2810" w:author="PR Preview" w:date="2024-01-01T00:00:00Z">
         <w:r>
-          <w:t xml:space="preserve">c8b62de</w:t>
+          <w:t xml:space="preserve">ec252c0</w:t>
         </w:r>
       </w:ins>
     </w:p>
@@ -62931,7 +62931,7 @@
       </w:ins>
       <w:ins w:id="2811" w:author="PR Preview" w:date="2024-01-01T00:00:00Z">
         <w:r>
-          <w:t xml:space="preserve">c8b62dea31764a3b69715b3eb6b5b6547bc344ee</w:t>
+          <w:t xml:space="preserve">ec252c026bad1116aed18a4bbc6c4fad5952c1ca</w:t>
         </w:r>
       </w:ins>
     </w:p>
@@ -62959,7 +62959,7 @@
       </w:ins>
       <w:ins w:id="2812" w:author="PR Preview" w:date="2024-01-01T00:00:00Z">
         <w:r>
-          <w:t xml:space="preserve">2026-01-15 06:26:38 +0000</w:t>
+          <w:t xml:space="preserve">2026-01-14 22:28:38 -0800</w:t>
         </w:r>
       </w:ins>
     </w:p>

</xml_diff>